<commit_message>
added 10.1 for blatent copying
</commit_message>
<xml_diff>
--- a/Documents/Task 5-2.docx
+++ b/Documents/Task 5-2.docx
@@ -7,10 +7,7 @@
         <w:pStyle w:val="Title"/>
       </w:pPr>
       <w:r>
-        <w:t>Sprint 1 Progress Report</w:t>
-      </w:r>
-      <w:r>
-        <w:t xml:space="preserve"> – Task 5.2</w:t>
+        <w:t>Sprint 1 Progress Report – Task 5.2</w:t>
       </w:r>
     </w:p>
     <w:p>
@@ -18,15 +15,7 @@
         <w:pStyle w:val="Subtitle"/>
       </w:pPr>
       <w:r>
-        <w:t xml:space="preserve">Isaac </w:t>
-      </w:r>
-      <w:proofErr w:type="spellStart"/>
-      <w:r>
-        <w:t>Pittolo</w:t>
-      </w:r>
-      <w:proofErr w:type="spellEnd"/>
-      <w:r>
-        <w:t xml:space="preserve"> – 7695438</w:t>
+        <w:t>Isaac Pittolo – 7695438</w:t>
       </w:r>
       <w:r>
         <w:br/>
@@ -65,15 +54,7 @@
     </w:p>
     <w:p>
       <w:r>
-        <w:t xml:space="preserve">The top factor that caused us to have issues is both Adam and Isaac really do not understand the processes behind these Sprint meetings. It may even be an ego trip – admitting that you are having troubles contributing to a project is a difficult thing for us to do. Hoang is considerably skilled at program development and managing the project but due to a lack of communication between </w:t>
-      </w:r>
-      <w:proofErr w:type="gramStart"/>
-      <w:r>
-        <w:t>us</w:t>
-      </w:r>
-      <w:proofErr w:type="gramEnd"/>
-      <w:r>
-        <w:t xml:space="preserve"> all we really weren’t able to contribute anything directly.</w:t>
+        <w:t>The top factor that caused us to have issues is both Adam and Isaac really do not understand the processes behind these Sprint meetings. It may even be an ego trip – admitting that you are having troubles contributing to a project is a difficult thing for us to do. Hoang is considerably skilled at program development and managing the project but due to a lack of communication between us all we really weren’t able to contribute anything directly.</w:t>
       </w:r>
     </w:p>
     <w:p>
@@ -130,26 +111,18 @@
         <w:rPr>
           <w:rStyle w:val="SubtleEmphasis"/>
         </w:rPr>
-        <w:t xml:space="preserve">Figure </w:t>
-      </w:r>
-      <w:proofErr w:type="gramStart"/>
+        <w:t xml:space="preserve">Figure 1 – Trello Chart as of </w:t>
+      </w:r>
       <w:r>
         <w:rPr>
           <w:rStyle w:val="SubtleEmphasis"/>
         </w:rPr>
-        <w:t>1</w:t>
-      </w:r>
-      <w:proofErr w:type="gramEnd"/>
-      <w:r>
-        <w:rPr>
-          <w:rStyle w:val="SubtleEmphasis"/>
-        </w:rPr>
-        <w:t xml:space="preserve"> – Trello Chart as of start of Sprint 2</w:t>
-      </w:r>
-    </w:p>
-    <w:p>
-      <w:r>
-        <w:t xml:space="preserve">Figure 1 shows how our Trello chart looked at the beginning of Sprint 2. In reality, no progress at all has been made. </w:t>
+        <w:t>end of Sprint 1</w:t>
+      </w:r>
+    </w:p>
+    <w:p>
+      <w:r>
+        <w:t>Figure 1 shows our total progress made by the end of Sprint 1. We made a small amount of progress but many features are still quite lacking and still need to be implemented.</w:t>
       </w:r>
     </w:p>
     <w:p>
@@ -168,6 +141,9 @@
       </w:pPr>
       <w:r>
         <w:t>Finally, we have to learn to communicate better, talk about any problems we may have in the future as well as learn to ask for help if we need assistance.</w:t>
+      </w:r>
+      <w:r>
+        <w:t xml:space="preserve"> Overall, our progress was not up to standard in this sprint. We will need to ‘step it up’ in the next Sprint and aim to deliver considerably better results by its conclusion.</w:t>
       </w:r>
       <w:bookmarkStart w:id="0" w:name="_GoBack"/>
       <w:bookmarkEnd w:id="0"/>

</xml_diff>